<commit_message>
Am pus niste notiuni de baza in capitolul Notiuni de baza
</commit_message>
<xml_diff>
--- a/ARu.docx
+++ b/ARu.docx
@@ -28,7 +28,32 @@
         <w:t>Noțiuni de bază</w:t>
       </w:r>
     </w:p>
-    <w:p/>
+    <w:p>
+      <w:r>
+        <w:rPr>
+          <w:lang w:val="en-US"/>
+        </w:rPr>
+        <w:t>No</w:t>
+      </w:r>
+      <w:proofErr w:type="spellStart"/>
+      <w:r>
+        <w:t>țiune</w:t>
+      </w:r>
+      <w:proofErr w:type="spellEnd"/>
+      <w:r>
+        <w:t xml:space="preserve"> 1</w:t>
+      </w:r>
+    </w:p>
+    <w:p>
+      <w:r>
+        <w:t>Noțiune 2</w:t>
+      </w:r>
+    </w:p>
+    <w:p>
+      <w:r>
+        <w:t>Noțiune 3</w:t>
+      </w:r>
+    </w:p>
     <w:p>
       <w:pPr>
         <w:pStyle w:val="Heading1"/>

</xml_diff>

<commit_message>
Am adaugat 2 teorii a conspiratiei
</commit_message>
<xml_diff>
--- a/ARu.docx
+++ b/ARu.docx
@@ -62,7 +62,60 @@
         <w:t>Considerații teoretice</w:t>
       </w:r>
     </w:p>
-    <w:p/>
+    <w:p>
+      <w:pPr>
+        <w:rPr>
+          <w:lang w:val="en-US"/>
+        </w:rPr>
+      </w:pPr>
+      <w:r>
+        <w:rPr>
+          <w:lang w:val="en-US"/>
+        </w:rPr>
+        <w:t xml:space="preserve">Teoria </w:t>
+      </w:r>
+      <w:proofErr w:type="spellStart"/>
+      <w:r>
+        <w:rPr>
+          <w:lang w:val="en-US"/>
+        </w:rPr>
+        <w:t>conspiratiei</w:t>
+      </w:r>
+      <w:proofErr w:type="spellEnd"/>
+      <w:r>
+        <w:rPr>
+          <w:lang w:val="en-US"/>
+        </w:rPr>
+        <w:t xml:space="preserve"> 1</w:t>
+      </w:r>
+    </w:p>
+    <w:p>
+      <w:pPr>
+        <w:rPr>
+          <w:lang w:val="en-US"/>
+        </w:rPr>
+      </w:pPr>
+      <w:r>
+        <w:rPr>
+          <w:lang w:val="en-US"/>
+        </w:rPr>
+        <w:t xml:space="preserve">Teoria </w:t>
+      </w:r>
+      <w:proofErr w:type="spellStart"/>
+      <w:r>
+        <w:rPr>
+          <w:lang w:val="en-US"/>
+        </w:rPr>
+        <w:t>conspiratiei</w:t>
+      </w:r>
+      <w:proofErr w:type="spellEnd"/>
+      <w:r>
+        <w:rPr>
+          <w:lang w:val="en-US"/>
+        </w:rPr>
+        <w:t xml:space="preserve"> 2</w:t>
+      </w:r>
+    </w:p>
     <w:p>
       <w:pPr>
         <w:pStyle w:val="Heading1"/>

</xml_diff>

<commit_message>
Varianta 1 cu modificarea ordinii capitolelor
</commit_message>
<xml_diff>
--- a/ARu.docx
+++ b/ARu.docx
@@ -25,6 +25,19 @@
         <w:pStyle w:val="Heading1"/>
       </w:pPr>
       <w:r>
+        <w:t>Considerații teoretice</w:t>
+      </w:r>
+    </w:p>
+    <w:p>
+      <w:r>
+        <w:t>Realitatea virtuala 1</w:t>
+      </w:r>
+    </w:p>
+    <w:p>
+      <w:pPr>
+        <w:pStyle w:val="Heading1"/>
+      </w:pPr>
+      <w:r>
         <w:t>Noțiuni de bază</w:t>
       </w:r>
     </w:p>
@@ -35,13 +48,8 @@
         </w:rPr>
         <w:t>No</w:t>
       </w:r>
-      <w:proofErr w:type="spellStart"/>
-      <w:r>
-        <w:t>țiune</w:t>
-      </w:r>
-      <w:proofErr w:type="spellEnd"/>
-      <w:r>
-        <w:t xml:space="preserve"> 1</w:t>
+      <w:r>
+        <w:t>țiune 1</w:t>
       </w:r>
     </w:p>
     <w:p>
@@ -54,15 +62,6 @@
         <w:t>Noțiune 3</w:t>
       </w:r>
     </w:p>
-    <w:p>
-      <w:pPr>
-        <w:pStyle w:val="Heading1"/>
-      </w:pPr>
-      <w:r>
-        <w:t>Considerații teoretice</w:t>
-      </w:r>
-    </w:p>
-    <w:p/>
     <w:p>
       <w:pPr>
         <w:pStyle w:val="Heading1"/>

</xml_diff>